<commit_message>
#3 user story finished
-user story done
</commit_message>
<xml_diff>
--- a/General Analyze and Design/user story.docx
+++ b/General Analyze and Design/user story.docx
@@ -4,36 +4,406 @@
   <w:body>
     <w:p>
       <w:pPr>
+        <w:bidi/>
+        <w:spacing w:line="276" w:lineRule="auto"/>
+        <w:jc w:val="both"/>
+        <w:rPr>
+          <w:rFonts w:cs="B Nazanin"/>
+          <w:sz w:val="28"/>
+          <w:szCs w:val="28"/>
+        </w:rPr>
+      </w:pPr>
+    </w:p>
+    <w:p>
+      <w:pPr>
+        <w:bidi/>
+        <w:spacing w:line="276" w:lineRule="auto"/>
+        <w:jc w:val="both"/>
+        <w:rPr>
+          <w:rFonts w:cs="B Nazanin"/>
+          <w:sz w:val="28"/>
+          <w:szCs w:val="28"/>
+        </w:rPr>
+      </w:pPr>
+    </w:p>
+    <w:p>
+      <w:pPr>
+        <w:bidi/>
+        <w:spacing w:line="276" w:lineRule="auto"/>
+        <w:jc w:val="both"/>
+        <w:rPr>
+          <w:rFonts w:cs="B Nazanin"/>
+          <w:sz w:val="28"/>
+          <w:szCs w:val="28"/>
+        </w:rPr>
+      </w:pPr>
+    </w:p>
+    <w:p>
+      <w:pPr>
+        <w:bidi/>
+        <w:spacing w:line="276" w:lineRule="auto"/>
+        <w:jc w:val="both"/>
+        <w:rPr>
+          <w:rFonts w:cs="B Nazanin"/>
+          <w:sz w:val="28"/>
+          <w:szCs w:val="28"/>
+        </w:rPr>
+      </w:pPr>
+    </w:p>
+    <w:p>
+      <w:pPr>
+        <w:bidi/>
+        <w:spacing w:line="276" w:lineRule="auto"/>
+        <w:jc w:val="center"/>
+        <w:rPr>
+          <w:rFonts w:cs="B Nazanin"/>
+          <w:sz w:val="28"/>
+          <w:szCs w:val="28"/>
+        </w:rPr>
+      </w:pPr>
+      <w:r>
+        <w:rPr>
+          <w:rFonts w:cs="B Nazanin"/>
+          <w:noProof/>
+          <w:sz w:val="28"/>
+          <w:szCs w:val="28"/>
+        </w:rPr>
+        <w:drawing>
+          <wp:inline distT="0" distB="0" distL="0" distR="0">
+            <wp:extent cx="2362200" cy="2348230"/>
+            <wp:effectExtent l="0" t="0" r="0" b="0"/>
+            <wp:docPr id="1" name="Picture 1"/>
+            <wp:cNvGraphicFramePr>
+              <a:graphicFrameLocks xmlns:a="http://schemas.openxmlformats.org/drawingml/2006/main" noChangeAspect="1"/>
+            </wp:cNvGraphicFramePr>
+            <a:graphic xmlns:a="http://schemas.openxmlformats.org/drawingml/2006/main">
+              <a:graphicData uri="http://schemas.openxmlformats.org/drawingml/2006/picture">
+                <pic:pic xmlns:pic="http://schemas.openxmlformats.org/drawingml/2006/picture">
+                  <pic:nvPicPr>
+                    <pic:cNvPr id="0" name="Picture 1"/>
+                    <pic:cNvPicPr>
+                      <a:picLocks noChangeAspect="1" noChangeArrowheads="1"/>
+                    </pic:cNvPicPr>
+                  </pic:nvPicPr>
+                  <pic:blipFill>
+                    <a:blip r:embed="rId5">
+                      <a:extLst>
+                        <a:ext uri="{28A0092B-C50C-407E-A947-70E740481C1C}">
+                          <a14:useLocalDpi xmlns:a14="http://schemas.microsoft.com/office/drawing/2010/main" val="0"/>
+                        </a:ext>
+                      </a:extLst>
+                    </a:blip>
+                    <a:srcRect/>
+                    <a:stretch>
+                      <a:fillRect/>
+                    </a:stretch>
+                  </pic:blipFill>
+                  <pic:spPr bwMode="auto">
+                    <a:xfrm>
+                      <a:off x="0" y="0"/>
+                      <a:ext cx="2362200" cy="2348230"/>
+                    </a:xfrm>
+                    <a:prstGeom prst="rect">
+                      <a:avLst/>
+                    </a:prstGeom>
+                    <a:noFill/>
+                    <a:ln>
+                      <a:noFill/>
+                    </a:ln>
+                  </pic:spPr>
+                </pic:pic>
+              </a:graphicData>
+            </a:graphic>
+          </wp:inline>
+        </w:drawing>
+      </w:r>
+    </w:p>
+    <w:p>
+      <w:pPr>
+        <w:bidi/>
+        <w:spacing w:line="276" w:lineRule="auto"/>
+        <w:jc w:val="both"/>
+        <w:rPr>
+          <w:rFonts w:cs="B Nazanin"/>
+          <w:sz w:val="28"/>
+          <w:szCs w:val="28"/>
+        </w:rPr>
+      </w:pPr>
+    </w:p>
+    <w:p>
+      <w:pPr>
+        <w:bidi/>
+        <w:spacing w:line="276" w:lineRule="auto"/>
+        <w:jc w:val="center"/>
+        <w:rPr>
+          <w:rFonts w:cs="B Nazanin"/>
+          <w:b/>
+          <w:bCs/>
+          <w:sz w:val="28"/>
+          <w:szCs w:val="28"/>
+        </w:rPr>
+      </w:pPr>
+      <w:r>
+        <w:rPr>
+          <w:rFonts w:cs="B Nazanin" w:hint="cs"/>
+          <w:b/>
+          <w:bCs/>
+          <w:sz w:val="28"/>
+          <w:szCs w:val="28"/>
+          <w:rtl/>
+        </w:rPr>
+        <w:t>پروژه درس مهندسی نرم افزار</w:t>
+      </w:r>
+    </w:p>
+    <w:p>
+      <w:pPr>
+        <w:bidi/>
+        <w:spacing w:line="276" w:lineRule="auto"/>
+        <w:jc w:val="center"/>
+        <w:rPr>
+          <w:rFonts w:cs="B Nazanin" w:hint="cs"/>
+          <w:b/>
+          <w:bCs/>
+          <w:sz w:val="32"/>
+          <w:szCs w:val="32"/>
+          <w:rtl/>
+        </w:rPr>
+      </w:pPr>
+      <w:proofErr w:type="gramStart"/>
+      <w:r>
+        <w:rPr>
+          <w:rFonts w:cs="B Nazanin"/>
+          <w:b/>
+          <w:bCs/>
+          <w:sz w:val="32"/>
+          <w:szCs w:val="32"/>
+        </w:rPr>
+        <w:t>user</w:t>
+      </w:r>
+      <w:proofErr w:type="gramEnd"/>
+      <w:r>
+        <w:rPr>
+          <w:rFonts w:cs="B Nazanin"/>
+          <w:b/>
+          <w:bCs/>
+          <w:sz w:val="32"/>
+          <w:szCs w:val="32"/>
+        </w:rPr>
+        <w:t xml:space="preserve"> story</w:t>
+      </w:r>
+    </w:p>
+    <w:p>
+      <w:pPr>
+        <w:bidi/>
+        <w:spacing w:line="276" w:lineRule="auto"/>
+        <w:jc w:val="center"/>
+        <w:rPr>
+          <w:rFonts w:cs="B Nazanin" w:hint="cs"/>
+          <w:b/>
+          <w:bCs/>
+          <w:sz w:val="28"/>
+          <w:szCs w:val="28"/>
+          <w:rtl/>
+        </w:rPr>
+      </w:pPr>
+      <w:r>
+        <w:rPr>
+          <w:rFonts w:cs="B Nazanin" w:hint="cs"/>
+          <w:b/>
+          <w:bCs/>
+          <w:sz w:val="28"/>
+          <w:szCs w:val="28"/>
+          <w:rtl/>
+        </w:rPr>
+        <w:t xml:space="preserve">استاد: </w:t>
+      </w:r>
+    </w:p>
+    <w:p>
+      <w:pPr>
+        <w:bidi/>
+        <w:spacing w:line="276" w:lineRule="auto"/>
+        <w:jc w:val="center"/>
+        <w:rPr>
+          <w:rFonts w:cs="B Nazanin" w:hint="cs"/>
+          <w:sz w:val="28"/>
+          <w:szCs w:val="28"/>
+          <w:rtl/>
+        </w:rPr>
+      </w:pPr>
+      <w:r>
+        <w:rPr>
+          <w:rFonts w:cs="B Nazanin" w:hint="cs"/>
+          <w:sz w:val="28"/>
+          <w:szCs w:val="28"/>
+          <w:rtl/>
+        </w:rPr>
+        <w:t>دکتر محمودزاده</w:t>
+      </w:r>
+    </w:p>
+    <w:p>
+      <w:pPr>
+        <w:bidi/>
+        <w:spacing w:line="276" w:lineRule="auto"/>
+        <w:jc w:val="center"/>
+        <w:rPr>
+          <w:rFonts w:cs="B Nazanin" w:hint="cs"/>
+          <w:b/>
+          <w:bCs/>
+          <w:sz w:val="28"/>
+          <w:szCs w:val="28"/>
+          <w:rtl/>
+        </w:rPr>
+      </w:pPr>
+      <w:r>
+        <w:rPr>
+          <w:rFonts w:cs="B Nazanin" w:hint="cs"/>
+          <w:b/>
+          <w:bCs/>
+          <w:sz w:val="28"/>
+          <w:szCs w:val="28"/>
+          <w:rtl/>
+        </w:rPr>
+        <w:t>اعضای گروه:</w:t>
+      </w:r>
+    </w:p>
+    <w:p>
+      <w:pPr>
+        <w:bidi/>
+        <w:spacing w:line="276" w:lineRule="auto"/>
+        <w:jc w:val="center"/>
+        <w:rPr>
+          <w:rFonts w:cs="B Nazanin" w:hint="cs"/>
+          <w:sz w:val="28"/>
+          <w:szCs w:val="28"/>
+          <w:rtl/>
+        </w:rPr>
+      </w:pPr>
+      <w:r>
+        <w:rPr>
+          <w:rFonts w:cs="B Nazanin" w:hint="cs"/>
+          <w:sz w:val="28"/>
+          <w:szCs w:val="28"/>
+          <w:rtl/>
+        </w:rPr>
+        <w:t>محمدامین آقابابایی</w:t>
+      </w:r>
+    </w:p>
+    <w:p>
+      <w:pPr>
+        <w:bidi/>
+        <w:spacing w:line="276" w:lineRule="auto"/>
+        <w:jc w:val="center"/>
+        <w:rPr>
+          <w:rFonts w:cs="B Nazanin" w:hint="cs"/>
+          <w:sz w:val="28"/>
+          <w:szCs w:val="28"/>
+          <w:rtl/>
+        </w:rPr>
+      </w:pPr>
+      <w:r>
+        <w:rPr>
+          <w:rFonts w:cs="B Nazanin" w:hint="cs"/>
+          <w:sz w:val="28"/>
+          <w:szCs w:val="28"/>
+          <w:rtl/>
+        </w:rPr>
+        <w:t>امیررضا نیکومنش</w:t>
+      </w:r>
+    </w:p>
+    <w:p>
+      <w:pPr>
+        <w:bidi/>
+        <w:spacing w:line="276" w:lineRule="auto"/>
+        <w:jc w:val="center"/>
+        <w:rPr>
+          <w:rFonts w:cs="B Nazanin" w:hint="cs"/>
+          <w:sz w:val="28"/>
+          <w:szCs w:val="28"/>
+          <w:rtl/>
+        </w:rPr>
+      </w:pPr>
+      <w:r>
+        <w:rPr>
+          <w:rFonts w:cs="B Nazanin" w:hint="cs"/>
+          <w:sz w:val="28"/>
+          <w:szCs w:val="28"/>
+          <w:rtl/>
+        </w:rPr>
+        <w:t>سوده بکرانی</w:t>
+      </w:r>
+    </w:p>
+    <w:p>
+      <w:pPr>
+        <w:bidi/>
+        <w:spacing w:line="276" w:lineRule="auto"/>
+        <w:jc w:val="center"/>
+        <w:rPr>
+          <w:rFonts w:cs="B Nazanin" w:hint="cs"/>
+          <w:sz w:val="28"/>
+          <w:szCs w:val="28"/>
+          <w:rtl/>
+        </w:rPr>
+      </w:pPr>
+      <w:r>
+        <w:rPr>
+          <w:rFonts w:cs="B Nazanin" w:hint="cs"/>
+          <w:sz w:val="28"/>
+          <w:szCs w:val="28"/>
+          <w:rtl/>
+        </w:rPr>
+        <w:t>امیرعباس مهدی زاده</w:t>
+      </w:r>
+    </w:p>
+    <w:p>
+      <w:pPr>
         <w:jc w:val="right"/>
         <w:rPr>
-          <w:rFonts w:cs="B Nazanin" w:hint="cs"/>
-          <w:sz w:val="28"/>
-          <w:szCs w:val="28"/>
-          <w:rtl/>
-          <w:lang w:bidi="fa-IR"/>
-        </w:rPr>
-      </w:pPr>
-      <w:r>
-        <w:rPr>
-          <w:rFonts w:cs="B Nazanin" w:hint="cs"/>
-          <w:sz w:val="28"/>
-          <w:szCs w:val="28"/>
-          <w:rtl/>
-          <w:lang w:bidi="fa-IR"/>
-        </w:rPr>
+          <w:rFonts w:cs="B Nazanin"/>
+          <w:sz w:val="28"/>
+          <w:szCs w:val="28"/>
+          <w:lang w:bidi="fa-IR"/>
+        </w:rPr>
+      </w:pPr>
+    </w:p>
+    <w:p>
+      <w:pPr>
+        <w:jc w:val="right"/>
+        <w:rPr>
+          <w:rFonts w:cs="B Nazanin"/>
+          <w:b/>
+          <w:bCs/>
+          <w:sz w:val="28"/>
+          <w:szCs w:val="28"/>
+          <w:rtl/>
+          <w:lang w:bidi="fa-IR"/>
+        </w:rPr>
+      </w:pPr>
+      <w:bookmarkStart w:id="0" w:name="_GoBack"/>
+      <w:r>
+        <w:rPr>
+          <w:rFonts w:cs="B Nazanin" w:hint="cs"/>
+          <w:b/>
+          <w:bCs/>
+          <w:sz w:val="28"/>
+          <w:szCs w:val="28"/>
+          <w:rtl/>
+          <w:lang w:bidi="fa-IR"/>
+        </w:rPr>
+        <w:lastRenderedPageBreak/>
         <w:t>یوزر استوری:</w:t>
       </w:r>
     </w:p>
-    <w:p>
-      <w:pPr>
-        <w:pStyle w:val="ListParagraph"/>
-        <w:numPr>
-          <w:ilvl w:val="0"/>
-          <w:numId w:val="1"/>
-        </w:numPr>
-        <w:bidi/>
-        <w:rPr>
-          <w:rFonts w:cs="B Nazanin" w:hint="cs"/>
+    <w:bookmarkEnd w:id="0"/>
+    <w:p>
+      <w:pPr>
+        <w:pStyle w:val="ListParagraph"/>
+        <w:numPr>
+          <w:ilvl w:val="0"/>
+          <w:numId w:val="1"/>
+        </w:numPr>
+        <w:bidi/>
+        <w:rPr>
+          <w:rFonts w:cs="B Nazanin"/>
           <w:sz w:val="28"/>
           <w:szCs w:val="28"/>
           <w:lang w:bidi="fa-IR"/>
@@ -59,7 +429,7 @@
         </w:numPr>
         <w:bidi/>
         <w:rPr>
-          <w:rFonts w:cs="B Nazanin" w:hint="cs"/>
+          <w:rFonts w:cs="B Nazanin"/>
           <w:sz w:val="28"/>
           <w:szCs w:val="28"/>
           <w:lang w:bidi="fa-IR"/>
@@ -85,7 +455,7 @@
         </w:numPr>
         <w:bidi/>
         <w:rPr>
-          <w:rFonts w:cs="B Nazanin" w:hint="cs"/>
+          <w:rFonts w:cs="B Nazanin"/>
           <w:sz w:val="28"/>
           <w:szCs w:val="28"/>
           <w:lang w:bidi="fa-IR"/>
@@ -111,7 +481,7 @@
         </w:numPr>
         <w:bidi/>
         <w:rPr>
-          <w:rFonts w:cs="B Nazanin" w:hint="cs"/>
+          <w:rFonts w:cs="B Nazanin"/>
           <w:sz w:val="28"/>
           <w:szCs w:val="28"/>
           <w:lang w:bidi="fa-IR"/>
@@ -157,7 +527,7 @@
         </w:numPr>
         <w:bidi/>
         <w:rPr>
-          <w:rFonts w:cs="B Nazanin" w:hint="cs"/>
+          <w:rFonts w:cs="B Nazanin"/>
           <w:sz w:val="28"/>
           <w:szCs w:val="28"/>
           <w:lang w:bidi="fa-IR"/>
@@ -183,7 +553,7 @@
         </w:numPr>
         <w:bidi/>
         <w:rPr>
-          <w:rFonts w:cs="B Nazanin" w:hint="cs"/>
+          <w:rFonts w:cs="B Nazanin"/>
           <w:sz w:val="28"/>
           <w:szCs w:val="28"/>
           <w:lang w:bidi="fa-IR"/>
@@ -229,7 +599,7 @@
         </w:numPr>
         <w:bidi/>
         <w:rPr>
-          <w:rFonts w:cs="B Nazanin" w:hint="cs"/>
+          <w:rFonts w:cs="B Nazanin"/>
           <w:sz w:val="28"/>
           <w:szCs w:val="28"/>
           <w:lang w:bidi="fa-IR"/>
@@ -255,7 +625,7 @@
         </w:numPr>
         <w:bidi/>
         <w:rPr>
-          <w:rFonts w:cs="B Nazanin" w:hint="cs"/>
+          <w:rFonts w:cs="B Nazanin"/>
           <w:sz w:val="28"/>
           <w:szCs w:val="28"/>
           <w:lang w:bidi="fa-IR"/>
@@ -291,7 +661,7 @@
         </w:numPr>
         <w:bidi/>
         <w:rPr>
-          <w:rFonts w:cs="B Nazanin" w:hint="cs"/>
+          <w:rFonts w:cs="B Nazanin"/>
           <w:sz w:val="28"/>
           <w:szCs w:val="28"/>
           <w:lang w:bidi="fa-IR"/>
@@ -362,7 +732,7 @@
         </w:numPr>
         <w:bidi/>
         <w:rPr>
-          <w:rFonts w:cs="B Nazanin" w:hint="cs"/>
+          <w:rFonts w:cs="B Nazanin"/>
           <w:sz w:val="28"/>
           <w:szCs w:val="28"/>
           <w:lang w:bidi="fa-IR"/>
@@ -388,7 +758,7 @@
         </w:numPr>
         <w:bidi/>
         <w:rPr>
-          <w:rFonts w:cs="B Nazanin" w:hint="cs"/>
+          <w:rFonts w:cs="B Nazanin"/>
           <w:sz w:val="28"/>
           <w:szCs w:val="28"/>
           <w:lang w:bidi="fa-IR"/>
@@ -424,7 +794,7 @@
         </w:numPr>
         <w:bidi/>
         <w:rPr>
-          <w:rFonts w:cs="B Nazanin" w:hint="cs"/>
+          <w:rFonts w:cs="B Nazanin"/>
           <w:sz w:val="28"/>
           <w:szCs w:val="28"/>
           <w:lang w:bidi="fa-IR"/>
@@ -450,7 +820,7 @@
         </w:numPr>
         <w:bidi/>
         <w:rPr>
-          <w:rFonts w:cs="B Nazanin" w:hint="cs"/>
+          <w:rFonts w:cs="B Nazanin"/>
           <w:sz w:val="28"/>
           <w:szCs w:val="28"/>
           <w:lang w:bidi="fa-IR"/>
@@ -486,7 +856,7 @@
         </w:numPr>
         <w:bidi/>
         <w:rPr>
-          <w:rFonts w:cs="B Nazanin" w:hint="cs"/>
+          <w:rFonts w:cs="B Nazanin"/>
           <w:sz w:val="28"/>
           <w:szCs w:val="28"/>
           <w:lang w:bidi="fa-IR"/>
@@ -512,7 +882,7 @@
         </w:numPr>
         <w:bidi/>
         <w:rPr>
-          <w:rFonts w:cs="B Nazanin" w:hint="cs"/>
+          <w:rFonts w:cs="B Nazanin"/>
           <w:sz w:val="28"/>
           <w:szCs w:val="28"/>
           <w:lang w:bidi="fa-IR"/>
@@ -538,7 +908,7 @@
         </w:numPr>
         <w:bidi/>
         <w:rPr>
-          <w:rFonts w:cs="B Nazanin" w:hint="cs"/>
+          <w:rFonts w:cs="B Nazanin"/>
           <w:sz w:val="28"/>
           <w:szCs w:val="28"/>
           <w:lang w:bidi="fa-IR"/>
@@ -564,7 +934,7 @@
         </w:numPr>
         <w:bidi/>
         <w:rPr>
-          <w:rFonts w:cs="B Nazanin" w:hint="cs"/>
+          <w:rFonts w:cs="B Nazanin"/>
           <w:sz w:val="28"/>
           <w:szCs w:val="28"/>
           <w:lang w:bidi="fa-IR"/>
@@ -590,7 +960,7 @@
         </w:numPr>
         <w:bidi/>
         <w:rPr>
-          <w:rFonts w:cs="B Nazanin" w:hint="cs"/>
+          <w:rFonts w:cs="B Nazanin"/>
           <w:sz w:val="28"/>
           <w:szCs w:val="28"/>
           <w:lang w:bidi="fa-IR"/>
@@ -616,7 +986,7 @@
         </w:numPr>
         <w:bidi/>
         <w:rPr>
-          <w:rFonts w:cs="B Nazanin" w:hint="cs"/>
+          <w:rFonts w:cs="B Nazanin"/>
           <w:sz w:val="28"/>
           <w:szCs w:val="28"/>
           <w:lang w:bidi="fa-IR"/>
@@ -642,7 +1012,7 @@
         </w:numPr>
         <w:bidi/>
         <w:rPr>
-          <w:rFonts w:cs="B Nazanin" w:hint="cs"/>
+          <w:rFonts w:cs="B Nazanin"/>
           <w:sz w:val="28"/>
           <w:szCs w:val="28"/>
           <w:lang w:bidi="fa-IR"/>
@@ -668,7 +1038,7 @@
         </w:numPr>
         <w:bidi/>
         <w:rPr>
-          <w:rFonts w:cs="B Nazanin" w:hint="cs"/>
+          <w:rFonts w:cs="B Nazanin"/>
           <w:sz w:val="28"/>
           <w:szCs w:val="28"/>
           <w:lang w:bidi="fa-IR"/>
@@ -776,7 +1146,7 @@
         </w:numPr>
         <w:bidi/>
         <w:rPr>
-          <w:rFonts w:cs="B Nazanin" w:hint="cs"/>
+          <w:rFonts w:cs="B Nazanin"/>
           <w:sz w:val="28"/>
           <w:szCs w:val="28"/>
           <w:lang w:bidi="fa-IR"/>
@@ -828,7 +1198,7 @@
         </w:numPr>
         <w:bidi/>
         <w:rPr>
-          <w:rFonts w:cs="B Nazanin" w:hint="cs"/>
+          <w:rFonts w:cs="B Nazanin"/>
           <w:sz w:val="28"/>
           <w:szCs w:val="28"/>
           <w:lang w:bidi="fa-IR"/>
@@ -853,15 +1223,13 @@
         </w:rPr>
         <w:t>s</w:t>
       </w:r>
-      <w:bookmarkStart w:id="0" w:name="_GoBack"/>
-      <w:bookmarkEnd w:id="0"/>
-    </w:p>
-    <w:p>
-      <w:pPr>
-        <w:pStyle w:val="ListParagraph"/>
-        <w:bidi/>
-        <w:rPr>
-          <w:rFonts w:cs="B Nazanin" w:hint="cs"/>
+    </w:p>
+    <w:p>
+      <w:pPr>
+        <w:pStyle w:val="ListParagraph"/>
+        <w:bidi/>
+        <w:rPr>
+          <w:rFonts w:cs="B Nazanin"/>
           <w:sz w:val="28"/>
           <w:szCs w:val="28"/>
           <w:rtl/>

</xml_diff>